<commit_message>
TCP performance lab and PA2 backup.
</commit_message>
<xml_diff>
--- a/Computer-Network/CS-655-BU/Assignments/Lab8-Geni-TCP/Lab8-TCP-Performance.docx
+++ b/Computer-Network/CS-655-BU/Assignments/Lab8-Geni-TCP/Lab8-TCP-Performance.docx
@@ -8,8 +8,8 @@
         <w:rPr>
           <w:b/>
           <w:bCs/>
-          <w:sz w:val="24"/>
-          <w:szCs w:val="28"/>
+          <w:sz w:val="22"/>
+          <w:szCs w:val="24"/>
         </w:rPr>
       </w:pPr>
       <w:r>
@@ -17,8 +17,8 @@
           <w:rFonts w:hint="eastAsia"/>
           <w:b/>
           <w:bCs/>
-          <w:sz w:val="24"/>
-          <w:szCs w:val="28"/>
+          <w:sz w:val="22"/>
+          <w:szCs w:val="24"/>
         </w:rPr>
         <w:t>CS</w:t>
       </w:r>
@@ -26,8 +26,8 @@
         <w:rPr>
           <w:b/>
           <w:bCs/>
-          <w:sz w:val="24"/>
-          <w:szCs w:val="28"/>
+          <w:sz w:val="22"/>
+          <w:szCs w:val="24"/>
         </w:rPr>
         <w:t xml:space="preserve"> 655 Computer Network</w:t>
       </w:r>
@@ -38,16 +38,16 @@
         <w:rPr>
           <w:b/>
           <w:bCs/>
-          <w:sz w:val="24"/>
-          <w:szCs w:val="28"/>
-        </w:rPr>
-      </w:pPr>
-      <w:r>
-        <w:rPr>
-          <w:b/>
-          <w:bCs/>
-          <w:sz w:val="24"/>
-          <w:szCs w:val="28"/>
+          <w:sz w:val="22"/>
+          <w:szCs w:val="24"/>
+        </w:rPr>
+      </w:pPr>
+      <w:r>
+        <w:rPr>
+          <w:b/>
+          <w:bCs/>
+          <w:sz w:val="22"/>
+          <w:szCs w:val="24"/>
         </w:rPr>
         <w:t>Lab 8 TCP Performance</w:t>
       </w:r>
@@ -68,16 +68,22 @@
         <w:t>U 88387934</w:t>
       </w:r>
     </w:p>
-    <w:p/>
     <w:p>
       <w:pPr>
         <w:pStyle w:val="1"/>
-      </w:pPr>
-      <w:r>
+        <w:rPr>
+          <w:sz w:val="24"/>
+          <w:szCs w:val="24"/>
+        </w:rPr>
+      </w:pPr>
+      <w:r>
+        <w:rPr>
+          <w:sz w:val="24"/>
+          <w:szCs w:val="24"/>
+        </w:rPr>
         <w:t>Throughput</w:t>
       </w:r>
     </w:p>
-    <w:p/>
     <w:p>
       <w:r>
         <w:rPr>
@@ -208,8 +214,16 @@
     <w:p>
       <w:pPr>
         <w:pStyle w:val="1"/>
-      </w:pPr>
-      <w:r>
+        <w:rPr>
+          <w:sz w:val="24"/>
+          <w:szCs w:val="24"/>
+        </w:rPr>
+      </w:pPr>
+      <w:r>
+        <w:rPr>
+          <w:sz w:val="24"/>
+          <w:szCs w:val="24"/>
+        </w:rPr>
         <w:t>Result</w:t>
       </w:r>
     </w:p>
@@ -288,11 +302,11 @@
     <w:tbl>
       <w:tblPr>
         <w:tblStyle w:val="a4"/>
-        <w:tblW w:w="9030" w:type="dxa"/>
+        <w:tblW w:w="9333" w:type="dxa"/>
         <w:tblLook w:val="04A0" w:firstRow="1" w:lastRow="0" w:firstColumn="1" w:lastColumn="0" w:noHBand="0" w:noVBand="1"/>
       </w:tblPr>
       <w:tblGrid>
-        <w:gridCol w:w="1120"/>
+        <w:gridCol w:w="1423"/>
         <w:gridCol w:w="1460"/>
         <w:gridCol w:w="1349"/>
         <w:gridCol w:w="1192"/>
@@ -303,7 +317,7 @@
       <w:tr>
         <w:tc>
           <w:tcPr>
-            <w:tcW w:w="1120" w:type="dxa"/>
+            <w:tcW w:w="1423" w:type="dxa"/>
           </w:tcPr>
           <w:p/>
         </w:tc>
@@ -389,7 +403,7 @@
       <w:tr>
         <w:tc>
           <w:tcPr>
-            <w:tcW w:w="1120" w:type="dxa"/>
+            <w:tcW w:w="1423" w:type="dxa"/>
           </w:tcPr>
           <w:p>
             <w:r>
@@ -500,7 +514,7 @@
       <w:tr>
         <w:tc>
           <w:tcPr>
-            <w:tcW w:w="1120" w:type="dxa"/>
+            <w:tcW w:w="1423" w:type="dxa"/>
           </w:tcPr>
           <w:p>
             <w:r>
@@ -512,77 +526,270 @@
           <w:tcPr>
             <w:tcW w:w="1460" w:type="dxa"/>
           </w:tcPr>
-          <w:p/>
+          <w:p>
+            <w:r>
+              <w:t>67</w:t>
+            </w:r>
+          </w:p>
+          <w:p>
+            <w:r>
+              <w:t>243 (exp)</w:t>
+            </w:r>
+          </w:p>
         </w:tc>
         <w:tc>
           <w:tcPr>
             <w:tcW w:w="1349" w:type="dxa"/>
           </w:tcPr>
-          <w:p/>
+          <w:p>
+            <w:r>
+              <w:t>21</w:t>
+            </w:r>
+          </w:p>
+          <w:p>
+            <w:r>
+              <w:t>46 (exp)</w:t>
+            </w:r>
+          </w:p>
         </w:tc>
         <w:tc>
           <w:tcPr>
             <w:tcW w:w="1192" w:type="dxa"/>
           </w:tcPr>
-          <w:p/>
+          <w:p>
+            <w:r>
+              <w:t>6</w:t>
+            </w:r>
+            <w:r>
+              <w:t>.</w:t>
+            </w:r>
+            <w:r>
+              <w:t>7</w:t>
+            </w:r>
+          </w:p>
+          <w:p>
+            <w:r>
+              <w:t>9.38 (exp)</w:t>
+            </w:r>
+          </w:p>
         </w:tc>
         <w:tc>
           <w:tcPr>
             <w:tcW w:w="1303" w:type="dxa"/>
           </w:tcPr>
-          <w:p/>
+          <w:p>
+            <w:r>
+              <w:t>3</w:t>
+            </w:r>
+            <w:r>
+              <w:t>.9</w:t>
+            </w:r>
+          </w:p>
+          <w:p>
+            <w:r>
+              <w:t>4.58 (exp)</w:t>
+            </w:r>
+          </w:p>
         </w:tc>
         <w:tc>
           <w:tcPr>
             <w:tcW w:w="1303" w:type="dxa"/>
           </w:tcPr>
-          <w:p/>
+          <w:p>
+            <w:r>
+              <w:t>2</w:t>
+            </w:r>
+            <w:r>
+              <w:t>.</w:t>
+            </w:r>
+            <w:r>
+              <w:t>5</w:t>
+            </w:r>
+          </w:p>
+          <w:p>
+            <w:r>
+              <w:t>2.11 (exp)</w:t>
+            </w:r>
+          </w:p>
         </w:tc>
         <w:tc>
           <w:tcPr>
             <w:tcW w:w="1303" w:type="dxa"/>
           </w:tcPr>
-          <w:p/>
+          <w:p>
+            <w:r>
+              <w:t>2</w:t>
+            </w:r>
+            <w:r>
+              <w:t>.</w:t>
+            </w:r>
+            <w:r>
+              <w:t>1</w:t>
+            </w:r>
+          </w:p>
+          <w:p>
+            <w:r>
+              <w:t>1.12 (exp)</w:t>
+            </w:r>
+          </w:p>
         </w:tc>
       </w:tr>
     </w:tbl>
-    <w:p/>
     <w:p>
       <w:pPr>
         <w:pStyle w:val="1"/>
-      </w:pPr>
-      <w:r>
+        <w:rPr>
+          <w:sz w:val="24"/>
+          <w:szCs w:val="24"/>
+        </w:rPr>
+      </w:pPr>
+      <w:r>
+        <w:rPr>
+          <w:sz w:val="24"/>
+          <w:szCs w:val="24"/>
+        </w:rPr>
         <w:t>Comment</w:t>
+      </w:r>
+    </w:p>
+    <w:p>
+      <w:pPr>
+        <w:ind w:firstLine="360"/>
+        <w:rPr>
+          <w:b/>
+          <w:bCs/>
+        </w:rPr>
+      </w:pPr>
+      <w:r>
+        <w:rPr>
+          <w:b/>
+          <w:bCs/>
+        </w:rPr>
+        <w:t>H</w:t>
+      </w:r>
+      <w:r>
+        <w:rPr>
+          <w:b/>
+          <w:bCs/>
+        </w:rPr>
+        <w:t>ow close your measured throughput values are to</w:t>
+      </w:r>
+      <w:r>
+        <w:rPr>
+          <w:b/>
+          <w:bCs/>
+        </w:rPr>
+        <w:t xml:space="preserve"> </w:t>
+      </w:r>
+      <w:r>
+        <w:rPr>
+          <w:b/>
+          <w:bCs/>
+        </w:rPr>
+        <w:t>their analytical counterparts</w:t>
+      </w:r>
+      <w:r>
+        <w:rPr>
+          <w:b/>
+          <w:bCs/>
+        </w:rPr>
+        <w:t>?</w:t>
+      </w:r>
+    </w:p>
+    <w:p>
+      <w:pPr>
+        <w:pStyle w:val="a5"/>
+        <w:numPr>
+          <w:ilvl w:val="0"/>
+          <w:numId w:val="1"/>
+        </w:numPr>
+      </w:pPr>
+      <w:r>
+        <w:t xml:space="preserve">When </w:t>
+      </w:r>
+      <w:r>
+        <w:t>delay is 5ms</w:t>
+      </w:r>
+      <w:r>
+        <w:t xml:space="preserve"> and packet loss rate is 3%, the measured throughput is close to the analytical counterparts. When the </w:t>
+      </w:r>
+      <w:proofErr w:type="spellStart"/>
+      <w:r>
+        <w:t>plr</w:t>
+      </w:r>
+      <w:proofErr w:type="spellEnd"/>
+      <w:r>
+        <w:t xml:space="preserve"> gets larger or smaller, the gap between measured value and the analytical counterpart will become larger. </w:t>
+      </w:r>
+    </w:p>
+    <w:p>
+      <w:pPr>
+        <w:pStyle w:val="a5"/>
+        <w:numPr>
+          <w:ilvl w:val="0"/>
+          <w:numId w:val="1"/>
+        </w:numPr>
+      </w:pPr>
+      <w:r>
+        <w:t>When delay is 10ms and packet loss rate is between 3% and 7%, the measure throughput is close to the analytical counterparts.</w:t>
+      </w:r>
+      <w:r>
+        <w:t xml:space="preserve"> </w:t>
+      </w:r>
+      <w:r>
+        <w:t xml:space="preserve">When the </w:t>
+      </w:r>
+      <w:proofErr w:type="spellStart"/>
+      <w:r>
+        <w:t>plr</w:t>
+      </w:r>
+      <w:proofErr w:type="spellEnd"/>
+      <w:r>
+        <w:t xml:space="preserve"> gets larger or smaller, the gap between measured value and the analytical counterpart will become larger.</w:t>
       </w:r>
     </w:p>
     <w:p/>
     <w:p>
-      <w:r>
-        <w:t>H</w:t>
-      </w:r>
-      <w:r>
-        <w:t>ow close your measured throughput values are to</w:t>
-      </w:r>
-      <w:r>
+      <w:pPr>
+        <w:ind w:left="360"/>
+        <w:rPr>
+          <w:b/>
+          <w:bCs/>
+        </w:rPr>
+      </w:pPr>
+      <w:r>
+        <w:rPr>
+          <w:b/>
+          <w:bCs/>
+        </w:rPr>
+        <w:t>Try at least two higher packet loss values (e.g., 2% and 5%) and</w:t>
+      </w:r>
+      <w:r>
+        <w:rPr>
+          <w:b/>
+          <w:bCs/>
+        </w:rPr>
         <w:t xml:space="preserve"> </w:t>
       </w:r>
       <w:r>
-        <w:t>their analytical counterparts</w:t>
-      </w:r>
-      <w:r>
-        <w:t>?</w:t>
+        <w:rPr>
+          <w:b/>
+          <w:bCs/>
+        </w:rPr>
+        <w:t>comment on the validity of the above analytical model.</w:t>
       </w:r>
     </w:p>
-    <w:p/>
     <w:p>
-      <w:r>
-        <w:t>Try at least two higher packet loss values (e.g., 2% and 5%) and</w:t>
-      </w:r>
-      <w:r>
-        <w:t xml:space="preserve"> </w:t>
-      </w:r>
-      <w:r>
-        <w:t>comment on the validity of the above analytical model.</w:t>
+      <w:pPr>
+        <w:ind w:left="360"/>
+      </w:pPr>
+      <w:r>
+        <w:t xml:space="preserve">The gap between the analytical model and experimental value is kind of large. Only when the loss rate and delay lie on some values, the gap will get small. The reason may be that </w:t>
+      </w:r>
+      <w:r>
+        <w:t xml:space="preserve">the impact caused by packet loss can not be easily measured by a square root and a simple parameter 1.22. It should be a more complicated analytical model. TCP Reno has a mechanism to handle packet loss </w:t>
+      </w:r>
+      <w:r>
+        <w:t>such as timeout retransmission and fast retransmission. When packet loss gets higher, the measured throughput will intuitively get smaller.</w:t>
       </w:r>
     </w:p>
     <w:sectPr>
@@ -593,6 +800,195 @@
     </w:sectPr>
   </w:body>
 </w:document>
+</file>
+
+<file path=word/numbering.xml><?xml version="1.0" encoding="utf-8"?>
+<w:numbering xmlns:wpc="http://schemas.microsoft.com/office/word/2010/wordprocessingCanvas" xmlns:cx="http://schemas.microsoft.com/office/drawing/2014/chartex" xmlns:cx1="http://schemas.microsoft.com/office/drawing/2015/9/8/chartex" xmlns:cx2="http://schemas.microsoft.com/office/drawing/2015/10/21/chartex" xmlns:cx3="http://schemas.microsoft.com/office/drawing/2016/5/9/chartex" xmlns:cx4="http://schemas.microsoft.com/office/drawing/2016/5/10/chartex" xmlns:cx5="http://schemas.microsoft.com/office/drawing/2016/5/11/chartex" xmlns:cx6="http://schemas.microsoft.com/office/drawing/2016/5/12/chartex" xmlns:cx7="http://schemas.microsoft.com/office/drawing/2016/5/13/chartex" xmlns:cx8="http://schemas.microsoft.com/office/drawing/2016/5/14/chartex" xmlns:mc="http://schemas.openxmlformats.org/markup-compatibility/2006" xmlns:aink="http://schemas.microsoft.com/office/drawing/2016/ink" xmlns:am3d="http://schemas.microsoft.com/office/drawing/2017/model3d" xmlns:o="urn:schemas-microsoft-com:office:office" xmlns:r="http://schemas.openxmlformats.org/officeDocument/2006/relationships" xmlns:m="http://schemas.openxmlformats.org/officeDocument/2006/math" xmlns:v="urn:schemas-microsoft-com:vml" xmlns:wp14="http://schemas.microsoft.com/office/word/2010/wordprocessingDrawing" xmlns:wp="http://schemas.openxmlformats.org/drawingml/2006/wordprocessingDrawing" xmlns:w10="urn:schemas-microsoft-com:office:word" xmlns:w="http://schemas.openxmlformats.org/wordprocessingml/2006/main" xmlns:w14="http://schemas.microsoft.com/office/word/2010/wordml" xmlns:w15="http://schemas.microsoft.com/office/word/2012/wordml" xmlns:w16cex="http://schemas.microsoft.com/office/word/2018/wordml/cex" xmlns:w16cid="http://schemas.microsoft.com/office/word/2016/wordml/cid" xmlns:w16="http://schemas.microsoft.com/office/word/2018/wordml" xmlns:w16se="http://schemas.microsoft.com/office/word/2015/wordml/symex" xmlns:wpg="http://schemas.microsoft.com/office/word/2010/wordprocessingGroup" xmlns:wpi="http://schemas.microsoft.com/office/word/2010/wordprocessingInk" xmlns:wne="http://schemas.microsoft.com/office/word/2006/wordml" xmlns:wps="http://schemas.microsoft.com/office/word/2010/wordprocessingShape" mc:Ignorable="w14 w15 w16se w16cid w16 w16cex wp14">
+  <w:abstractNum w:abstractNumId="0" w15:restartNumberingAfterBreak="0">
+    <w:nsid w:val="2B645FA9"/>
+    <w:multiLevelType w:val="hybridMultilevel"/>
+    <w:tmpl w:val="080626AA"/>
+    <w:lvl w:ilvl="0" w:tplc="0409000F">
+      <w:start w:val="1"/>
+      <w:numFmt w:val="decimal"/>
+      <w:lvlText w:val="%1."/>
+      <w:lvlJc w:val="left"/>
+      <w:pPr>
+        <w:ind w:left="720" w:hanging="360"/>
+      </w:pPr>
+      <w:rPr>
+        <w:rFonts w:hint="default"/>
+      </w:rPr>
+    </w:lvl>
+    <w:lvl w:ilvl="1" w:tplc="04090019" w:tentative="1">
+      <w:start w:val="1"/>
+      <w:numFmt w:val="lowerLetter"/>
+      <w:lvlText w:val="%2."/>
+      <w:lvlJc w:val="left"/>
+      <w:pPr>
+        <w:ind w:left="1440" w:hanging="360"/>
+      </w:pPr>
+    </w:lvl>
+    <w:lvl w:ilvl="2" w:tplc="0409001B" w:tentative="1">
+      <w:start w:val="1"/>
+      <w:numFmt w:val="lowerRoman"/>
+      <w:lvlText w:val="%3."/>
+      <w:lvlJc w:val="right"/>
+      <w:pPr>
+        <w:ind w:left="2160" w:hanging="180"/>
+      </w:pPr>
+    </w:lvl>
+    <w:lvl w:ilvl="3" w:tplc="0409000F" w:tentative="1">
+      <w:start w:val="1"/>
+      <w:numFmt w:val="decimal"/>
+      <w:lvlText w:val="%4."/>
+      <w:lvlJc w:val="left"/>
+      <w:pPr>
+        <w:ind w:left="2880" w:hanging="360"/>
+      </w:pPr>
+    </w:lvl>
+    <w:lvl w:ilvl="4" w:tplc="04090019" w:tentative="1">
+      <w:start w:val="1"/>
+      <w:numFmt w:val="lowerLetter"/>
+      <w:lvlText w:val="%5."/>
+      <w:lvlJc w:val="left"/>
+      <w:pPr>
+        <w:ind w:left="3600" w:hanging="360"/>
+      </w:pPr>
+    </w:lvl>
+    <w:lvl w:ilvl="5" w:tplc="0409001B" w:tentative="1">
+      <w:start w:val="1"/>
+      <w:numFmt w:val="lowerRoman"/>
+      <w:lvlText w:val="%6."/>
+      <w:lvlJc w:val="right"/>
+      <w:pPr>
+        <w:ind w:left="4320" w:hanging="180"/>
+      </w:pPr>
+    </w:lvl>
+    <w:lvl w:ilvl="6" w:tplc="0409000F" w:tentative="1">
+      <w:start w:val="1"/>
+      <w:numFmt w:val="decimal"/>
+      <w:lvlText w:val="%7."/>
+      <w:lvlJc w:val="left"/>
+      <w:pPr>
+        <w:ind w:left="5040" w:hanging="360"/>
+      </w:pPr>
+    </w:lvl>
+    <w:lvl w:ilvl="7" w:tplc="04090019" w:tentative="1">
+      <w:start w:val="1"/>
+      <w:numFmt w:val="lowerLetter"/>
+      <w:lvlText w:val="%8."/>
+      <w:lvlJc w:val="left"/>
+      <w:pPr>
+        <w:ind w:left="5760" w:hanging="360"/>
+      </w:pPr>
+    </w:lvl>
+    <w:lvl w:ilvl="8" w:tplc="0409001B" w:tentative="1">
+      <w:start w:val="1"/>
+      <w:numFmt w:val="lowerRoman"/>
+      <w:lvlText w:val="%9."/>
+      <w:lvlJc w:val="right"/>
+      <w:pPr>
+        <w:ind w:left="6480" w:hanging="180"/>
+      </w:pPr>
+    </w:lvl>
+  </w:abstractNum>
+  <w:abstractNum w:abstractNumId="1" w15:restartNumberingAfterBreak="0">
+    <w:nsid w:val="78413A12"/>
+    <w:multiLevelType w:val="hybridMultilevel"/>
+    <w:tmpl w:val="F5A2EDD2"/>
+    <w:lvl w:ilvl="0" w:tplc="53B828EA">
+      <w:start w:val="1"/>
+      <w:numFmt w:val="decimal"/>
+      <w:lvlText w:val="%1."/>
+      <w:lvlJc w:val="left"/>
+      <w:pPr>
+        <w:ind w:left="780" w:hanging="360"/>
+      </w:pPr>
+      <w:rPr>
+        <w:rFonts w:hint="default"/>
+      </w:rPr>
+    </w:lvl>
+    <w:lvl w:ilvl="1" w:tplc="04090019" w:tentative="1">
+      <w:start w:val="1"/>
+      <w:numFmt w:val="lowerLetter"/>
+      <w:lvlText w:val="%2."/>
+      <w:lvlJc w:val="left"/>
+      <w:pPr>
+        <w:ind w:left="1500" w:hanging="360"/>
+      </w:pPr>
+    </w:lvl>
+    <w:lvl w:ilvl="2" w:tplc="0409001B" w:tentative="1">
+      <w:start w:val="1"/>
+      <w:numFmt w:val="lowerRoman"/>
+      <w:lvlText w:val="%3."/>
+      <w:lvlJc w:val="right"/>
+      <w:pPr>
+        <w:ind w:left="2220" w:hanging="180"/>
+      </w:pPr>
+    </w:lvl>
+    <w:lvl w:ilvl="3" w:tplc="0409000F" w:tentative="1">
+      <w:start w:val="1"/>
+      <w:numFmt w:val="decimal"/>
+      <w:lvlText w:val="%4."/>
+      <w:lvlJc w:val="left"/>
+      <w:pPr>
+        <w:ind w:left="2940" w:hanging="360"/>
+      </w:pPr>
+    </w:lvl>
+    <w:lvl w:ilvl="4" w:tplc="04090019" w:tentative="1">
+      <w:start w:val="1"/>
+      <w:numFmt w:val="lowerLetter"/>
+      <w:lvlText w:val="%5."/>
+      <w:lvlJc w:val="left"/>
+      <w:pPr>
+        <w:ind w:left="3660" w:hanging="360"/>
+      </w:pPr>
+    </w:lvl>
+    <w:lvl w:ilvl="5" w:tplc="0409001B" w:tentative="1">
+      <w:start w:val="1"/>
+      <w:numFmt w:val="lowerRoman"/>
+      <w:lvlText w:val="%6."/>
+      <w:lvlJc w:val="right"/>
+      <w:pPr>
+        <w:ind w:left="4380" w:hanging="180"/>
+      </w:pPr>
+    </w:lvl>
+    <w:lvl w:ilvl="6" w:tplc="0409000F" w:tentative="1">
+      <w:start w:val="1"/>
+      <w:numFmt w:val="decimal"/>
+      <w:lvlText w:val="%7."/>
+      <w:lvlJc w:val="left"/>
+      <w:pPr>
+        <w:ind w:left="5100" w:hanging="360"/>
+      </w:pPr>
+    </w:lvl>
+    <w:lvl w:ilvl="7" w:tplc="04090019" w:tentative="1">
+      <w:start w:val="1"/>
+      <w:numFmt w:val="lowerLetter"/>
+      <w:lvlText w:val="%8."/>
+      <w:lvlJc w:val="left"/>
+      <w:pPr>
+        <w:ind w:left="5820" w:hanging="360"/>
+      </w:pPr>
+    </w:lvl>
+    <w:lvl w:ilvl="8" w:tplc="0409001B" w:tentative="1">
+      <w:start w:val="1"/>
+      <w:numFmt w:val="lowerRoman"/>
+      <w:lvlText w:val="%9."/>
+      <w:lvlJc w:val="right"/>
+      <w:pPr>
+        <w:ind w:left="6540" w:hanging="180"/>
+      </w:pPr>
+    </w:lvl>
+  </w:abstractNum>
+  <w:num w:numId="1">
+    <w:abstractNumId w:val="0"/>
+  </w:num>
+  <w:num w:numId="2">
+    <w:abstractNumId w:val="1"/>
+  </w:num>
+</w:numbering>
 </file>
 
 <file path=word/styles.xml><?xml version="1.0" encoding="utf-8"?>
@@ -1082,6 +1478,17 @@
       </w:tblBorders>
     </w:tblPr>
   </w:style>
+  <w:style w:type="paragraph" w:styleId="a5">
+    <w:name w:val="List Paragraph"/>
+    <w:basedOn w:val="a"/>
+    <w:uiPriority w:val="34"/>
+    <w:qFormat/>
+    <w:rsid w:val="0065670B"/>
+    <w:pPr>
+      <w:ind w:left="720"/>
+      <w:contextualSpacing/>
+    </w:pPr>
+  </w:style>
 </w:styles>
 </file>
 
@@ -1351,7 +1758,7 @@
 </file>
 
 <file path=customXml/itemProps1.xml><?xml version="1.0" encoding="utf-8"?>
-<ds:datastoreItem xmlns:ds="http://schemas.openxmlformats.org/officeDocument/2006/customXml" ds:itemID="{0FA74E00-FBCD-4E6E-B1BD-0D4ED0CF48BA}">
+<ds:datastoreItem xmlns:ds="http://schemas.openxmlformats.org/officeDocument/2006/customXml" ds:itemID="{0E5FD43F-E502-4044-B973-ACE22213F23E}">
   <ds:schemaRefs>
     <ds:schemaRef ds:uri="http://schemas.openxmlformats.org/officeDocument/2006/bibliography"/>
   </ds:schemaRefs>

</xml_diff>